<commit_message>
Add Vr calculator functions
</commit_message>
<xml_diff>
--- a/PS5_Jadidi_Behrooz_501001145.docx
+++ b/PS5_Jadidi_Behrooz_501001145.docx
@@ -48,10 +48,8 @@
           <w:sz w:val="40"/>
           <w:szCs w:val="40"/>
         </w:rPr>
-        <w:t>4</w:t>
+        <w:t>5</w:t>
       </w:r>
-      <w:bookmarkStart w:id="1" w:name="_GoBack"/>
-      <w:bookmarkEnd w:id="1"/>
       <w:r>
         <w:rPr>
           <w:sz w:val="40"/>
@@ -449,7 +447,6 @@
           <w:lang w:val="en-CA"/>
         </w:rPr>
       </w:pPr>
-      <w:proofErr w:type="spellStart"/>
       <w:r>
         <w:rPr>
           <w:rFonts w:cstheme="majorBidi"/>
@@ -460,9 +457,8 @@
           <w:lang w:val="en-CA"/>
         </w:rPr>
         <w:lastRenderedPageBreak/>
-        <w:t>Problem_Set</w:t>
+        <w:t>Problem_Set_</w:t>
       </w:r>
-      <w:proofErr w:type="spellEnd"/>
       <w:r>
         <w:rPr>
           <w:rFonts w:cstheme="majorBidi"/>
@@ -472,7 +468,7 @@
           <w:szCs w:val="32"/>
           <w:lang w:val="en-CA"/>
         </w:rPr>
-        <w:t>_</w:t>
+        <w:t>5</w:t>
       </w:r>
       <w:r>
         <w:rPr>
@@ -483,9 +479,12 @@
           <w:szCs w:val="32"/>
           <w:lang w:val="en-CA"/>
         </w:rPr>
-        <w:t>#</w:t>
+        <w:t xml:space="preserve"> Questions</w:t>
       </w:r>
-      <w:r>
+    </w:p>
+    <w:p>
+      <w:pPr>
+        <w:spacing w:line="360" w:lineRule="auto"/>
         <w:rPr>
           <w:rFonts w:cstheme="majorBidi"/>
           <w:b/>
@@ -494,8 +493,7 @@
           <w:szCs w:val="32"/>
           <w:lang w:val="en-CA"/>
         </w:rPr>
-        <w:t xml:space="preserve"> Questions</w:t>
-      </w:r>
+      </w:pPr>
     </w:p>
     <w:p>
       <w:pPr>
@@ -512,25 +510,111 @@
     </w:p>
     <w:p>
       <w:pPr>
-        <w:spacing w:line="360" w:lineRule="auto"/>
-        <w:rPr>
-          <w:rFonts w:cstheme="majorBidi"/>
-          <w:b/>
-          <w:bCs/>
-          <w:sz w:val="32"/>
-          <w:szCs w:val="32"/>
-          <w:lang w:val="en-CA"/>
-        </w:rPr>
-      </w:pPr>
-    </w:p>
-    <w:p>
-      <w:pPr>
         <w:pStyle w:val="ListParagraph"/>
         <w:numPr>
           <w:ilvl w:val="0"/>
           <w:numId w:val="38"/>
         </w:numPr>
         <w:spacing w:line="360" w:lineRule="auto"/>
+        <w:rPr>
+          <w:rFonts w:ascii="TimesNewRomanPSMT" w:hAnsi="TimesNewRomanPSMT" w:cs="TimesNewRomanPSMT"/>
+          <w:szCs w:val="24"/>
+          <w:lang w:val="en-CA"/>
+        </w:rPr>
+      </w:pPr>
+      <w:r>
+        <w:rPr>
+          <w:rFonts w:ascii="TimesNewRomanPSMT" w:hAnsi="TimesNewRomanPSMT"/>
+          <w:color w:val="000000"/>
+          <w:szCs w:val="24"/>
+        </w:rPr>
+        <w:t xml:space="preserve">laminar gaseous flow through a cylindrical pipe of length, </w:t>
+      </w:r>
+      <w:r>
+        <w:rPr>
+          <w:rFonts w:ascii="TimesNewRomanPS-ItalicMT" w:hAnsi="TimesNewRomanPS-ItalicMT"/>
+          <w:i/>
+          <w:iCs/>
+          <w:color w:val="000000"/>
+          <w:szCs w:val="24"/>
+        </w:rPr>
+        <w:t xml:space="preserve">L </w:t>
+      </w:r>
+      <w:r>
+        <w:rPr>
+          <w:rFonts w:ascii="TimesNewRomanPSMT" w:hAnsi="TimesNewRomanPSMT"/>
+          <w:color w:val="000000"/>
+          <w:szCs w:val="24"/>
+        </w:rPr>
+        <w:t xml:space="preserve">and radius </w:t>
+      </w:r>
+      <w:r>
+        <w:rPr>
+          <w:rFonts w:ascii="TimesNewRomanPS-ItalicMT" w:hAnsi="TimesNewRomanPS-ItalicMT"/>
+          <w:i/>
+          <w:iCs/>
+          <w:color w:val="000000"/>
+          <w:szCs w:val="24"/>
+        </w:rPr>
+        <w:t xml:space="preserve">R </w:t>
+      </w:r>
+      <w:r>
+        <w:rPr>
+          <w:rFonts w:ascii="TimesNewRomanPSMT" w:hAnsi="TimesNewRomanPSMT"/>
+          <w:color w:val="000000"/>
+          <w:szCs w:val="24"/>
+        </w:rPr>
+        <w:t>with a centerline axial</w:t>
+      </w:r>
+      <w:r>
+        <w:rPr>
+          <w:rFonts w:ascii="TimesNewRomanPSMT" w:hAnsi="TimesNewRomanPSMT"/>
+          <w:color w:val="000000"/>
+          <w:szCs w:val="24"/>
+        </w:rPr>
+        <w:t xml:space="preserve"> </w:t>
+      </w:r>
+      <w:r>
+        <w:rPr>
+          <w:rFonts w:ascii="TimesNewRomanPSMT" w:hAnsi="TimesNewRomanPSMT"/>
+          <w:color w:val="000000"/>
+          <w:szCs w:val="24"/>
+        </w:rPr>
+        <w:t xml:space="preserve">velocity of </w:t>
+      </w:r>
+      <w:r>
+        <w:rPr>
+          <w:rFonts w:ascii="TimesNewRomanPS-ItalicMT" w:hAnsi="TimesNewRomanPS-ItalicMT"/>
+          <w:i/>
+          <w:iCs/>
+          <w:color w:val="000000"/>
+          <w:szCs w:val="24"/>
+        </w:rPr>
+        <w:t>CLVZ</w:t>
+      </w:r>
+      <w:r>
+        <w:rPr>
+          <w:rFonts w:ascii="TimesNewRomanPSMT" w:hAnsi="TimesNewRomanPSMT"/>
+          <w:color w:val="000000"/>
+          <w:szCs w:val="24"/>
+        </w:rPr>
+        <w:t>.</w:t>
+      </w:r>
+    </w:p>
+    <w:p>
+      <w:pPr>
+        <w:spacing w:line="360" w:lineRule="auto"/>
+        <w:rPr>
+          <w:rFonts w:ascii="TimesNewRomanPSMT" w:hAnsi="TimesNewRomanPSMT" w:cs="TimesNewRomanPSMT"/>
+          <w:szCs w:val="24"/>
+          <w:lang w:val="en-CA"/>
+        </w:rPr>
+      </w:pPr>
+    </w:p>
+    <w:p>
+      <w:pPr>
+        <w:spacing w:line="360" w:lineRule="auto"/>
+        <w:jc w:val="center"/>
         <w:rPr>
           <w:rFonts w:ascii="TimesNewRomanPSMT" w:hAnsi="TimesNewRomanPSMT" w:cs="TimesNewRomanPSMT"/>
           <w:szCs w:val="24"/>
@@ -549,10 +633,51 @@
       <w:r>
         <w:rPr>
           <w:rFonts w:ascii="TimesNewRomanPSMT" w:hAnsi="TimesNewRomanPSMT" w:cs="TimesNewRomanPSMT"/>
+          <w:noProof/>
           <w:szCs w:val="24"/>
           <w:lang w:val="en-CA"/>
         </w:rPr>
-        <w:t>D</w:t>
+        <w:drawing>
+          <wp:inline distT="0" distB="0" distL="0" distR="0" wp14:anchorId="610EA840" wp14:editId="59D9E25D">
+            <wp:extent cx="5943600" cy="3352800"/>
+            <wp:effectExtent l="0" t="0" r="0" b="0"/>
+            <wp:docPr id="3" name="Picture 3" descr="A screenshot of a cell phone&#10;&#10;Description automatically generated"/>
+            <wp:cNvGraphicFramePr>
+              <a:graphicFrameLocks xmlns:a="http://schemas.openxmlformats.org/drawingml/2006/main" noChangeAspect="1"/>
+            </wp:cNvGraphicFramePr>
+            <a:graphic xmlns:a="http://schemas.openxmlformats.org/drawingml/2006/main">
+              <a:graphicData uri="http://schemas.openxmlformats.org/drawingml/2006/picture">
+                <pic:pic xmlns:pic="http://schemas.openxmlformats.org/drawingml/2006/picture">
+                  <pic:nvPicPr>
+                    <pic:cNvPr id="3" name="Capture.PNG"/>
+                    <pic:cNvPicPr/>
+                  </pic:nvPicPr>
+                  <pic:blipFill>
+                    <a:blip r:embed="rId10">
+                      <a:extLst>
+                        <a:ext uri="{28A0092B-C50C-407E-A947-70E740481C1C}">
+                          <a14:useLocalDpi xmlns:a14="http://schemas.microsoft.com/office/drawing/2010/main" val="0"/>
+                        </a:ext>
+                      </a:extLst>
+                    </a:blip>
+                    <a:stretch>
+                      <a:fillRect/>
+                    </a:stretch>
+                  </pic:blipFill>
+                  <pic:spPr>
+                    <a:xfrm>
+                      <a:off x="0" y="0"/>
+                      <a:ext cx="5943600" cy="3352800"/>
+                    </a:xfrm>
+                    <a:prstGeom prst="rect">
+                      <a:avLst/>
+                    </a:prstGeom>
+                  </pic:spPr>
+                </pic:pic>
+              </a:graphicData>
+            </a:graphic>
+          </wp:inline>
+        </w:drawing>
       </w:r>
     </w:p>
     <w:p>
@@ -826,44 +951,6 @@
       <w:pPr>
         <w:spacing w:line="360" w:lineRule="auto"/>
         <w:sectPr>
-          <w:headerReference w:type="default" r:id="rId10"/>
-          <w:type w:val="continuous"/>
-          <w:pgSz w:w="12240" w:h="15840"/>
-          <w:pgMar w:top="1440" w:right="1440" w:bottom="1440" w:left="1440" w:header="720" w:footer="720" w:gutter="0"/>
-          <w:pgNumType w:fmt="lowerRoman"/>
-          <w:cols w:space="720"/>
-          <w:docGrid w:linePitch="360"/>
-        </w:sectPr>
-      </w:pPr>
-      <w:r>
-        <w:br w:type="page"/>
-      </w:r>
-    </w:p>
-    <w:p>
-      <w:pPr>
-        <w:spacing w:line="360" w:lineRule="auto"/>
-        <w:rPr>
-          <w:b/>
-          <w:bCs/>
-          <w:sz w:val="32"/>
-          <w:szCs w:val="28"/>
-        </w:rPr>
-      </w:pPr>
-      <w:r>
-        <w:rPr>
-          <w:b/>
-          <w:bCs/>
-          <w:sz w:val="32"/>
-          <w:szCs w:val="28"/>
-        </w:rPr>
-        <w:lastRenderedPageBreak/>
-        <w:t>List of Figures</w:t>
-      </w:r>
-    </w:p>
-    <w:p>
-      <w:pPr>
-        <w:spacing w:line="360" w:lineRule="auto"/>
-        <w:sectPr>
           <w:headerReference w:type="default" r:id="rId11"/>
           <w:type w:val="continuous"/>
           <w:pgSz w:w="12240" w:h="15840"/>
@@ -873,31 +960,102 @@
           <w:docGrid w:linePitch="360"/>
         </w:sectPr>
       </w:pPr>
-      <w:fldSimple w:instr=" TOC \h \z \c &quot;Figure&quot; ">
-        <w:r>
-          <w:rPr>
-            <w:b/>
-            <w:bCs/>
-            <w:noProof/>
-          </w:rPr>
-          <w:t>No table of figures entries found.</w:t>
-        </w:r>
-      </w:fldSimple>
       <w:r>
         <w:br w:type="page"/>
       </w:r>
     </w:p>
     <w:p>
       <w:pPr>
+        <w:spacing w:line="360" w:lineRule="auto"/>
+        <w:rPr>
+          <w:b/>
+          <w:bCs/>
+          <w:sz w:val="32"/>
+          <w:szCs w:val="28"/>
+        </w:rPr>
+      </w:pPr>
+      <w:r>
+        <w:rPr>
+          <w:b/>
+          <w:bCs/>
+          <w:sz w:val="32"/>
+          <w:szCs w:val="28"/>
+        </w:rPr>
+        <w:lastRenderedPageBreak/>
+        <w:t>List of Figures</w:t>
+      </w:r>
+    </w:p>
+    <w:p>
+      <w:pPr>
+        <w:spacing w:line="360" w:lineRule="auto"/>
+        <w:sectPr>
+          <w:headerReference w:type="default" r:id="rId12"/>
+          <w:type w:val="continuous"/>
+          <w:pgSz w:w="12240" w:h="15840"/>
+          <w:pgMar w:top="1440" w:right="1440" w:bottom="1440" w:left="1440" w:header="720" w:footer="720" w:gutter="0"/>
+          <w:pgNumType w:fmt="lowerRoman"/>
+          <w:cols w:space="720"/>
+          <w:docGrid w:linePitch="360"/>
+        </w:sectPr>
+      </w:pPr>
+      <w:r>
+        <w:fldChar w:fldCharType="begin"/>
+      </w:r>
+      <w:r>
+        <w:instrText xml:space="preserve"> TOC \h \z \c "Figure" </w:instrText>
+      </w:r>
+      <w:r>
+        <w:fldChar w:fldCharType="separate"/>
+      </w:r>
+      <w:r>
+        <w:rPr>
+          <w:b/>
+          <w:bCs/>
+          <w:noProof/>
+        </w:rPr>
+        <w:t>No table of figures entries found.</w:t>
+      </w:r>
+      <w:r>
+        <w:rPr>
+          <w:b/>
+          <w:bCs/>
+          <w:noProof/>
+        </w:rPr>
+        <w:fldChar w:fldCharType="end"/>
+      </w:r>
+      <w:r>
+        <w:br w:type="page"/>
+      </w:r>
+    </w:p>
+    <w:p>
+      <w:pPr>
         <w:pStyle w:val="Heading1"/>
         <w:spacing w:line="360" w:lineRule="auto"/>
       </w:pPr>
-      <w:bookmarkStart w:id="2" w:name="_Toc43025233"/>
+      <w:bookmarkStart w:id="1" w:name="_Toc43025233"/>
       <w:bookmarkEnd w:id="0"/>
       <w:r>
         <w:lastRenderedPageBreak/>
         <w:t>Question_1</w:t>
       </w:r>
+      <w:bookmarkEnd w:id="1"/>
+    </w:p>
+    <w:p/>
+    <w:p>
+      <w:pPr>
+        <w:pStyle w:val="Heading2"/>
+      </w:pPr>
+      <w:r>
+        <w:t>Part a)</w:t>
+      </w:r>
+    </w:p>
+    <w:p>
+      <w:pPr>
+        <w:rPr>
+          <w:lang w:val="en-CA"/>
+        </w:rPr>
+      </w:pPr>
+      <w:bookmarkStart w:id="2" w:name="_GoBack"/>
       <w:bookmarkEnd w:id="2"/>
     </w:p>
     <w:p>
@@ -917,8 +1075,8 @@
           <w:rtl/>
         </w:rPr>
         <w:sectPr>
-          <w:headerReference w:type="default" r:id="rId12"/>
-          <w:footerReference w:type="default" r:id="rId13"/>
+          <w:headerReference w:type="default" r:id="rId13"/>
+          <w:footerReference w:type="default" r:id="rId14"/>
           <w:pgSz w:w="12240" w:h="15840"/>
           <w:pgMar w:top="1440" w:right="1440" w:bottom="1440" w:left="1440" w:header="720" w:footer="720" w:gutter="0"/>
           <w:pgNumType w:start="1"/>
@@ -984,7 +1142,7 @@
       </w:r>
     </w:p>
     <w:sectPr>
-      <w:headerReference w:type="default" r:id="rId14"/>
+      <w:headerReference w:type="default" r:id="rId15"/>
       <w:pgSz w:w="12240" w:h="15840"/>
       <w:pgMar w:top="1440" w:right="1440" w:bottom="1440" w:left="1440" w:header="720" w:footer="720" w:gutter="0"/>
       <w:cols w:space="720"/>
@@ -1176,7 +1334,13 @@
       <w:rPr>
         <w:lang w:val="en-CA"/>
       </w:rPr>
-      <w:t>Problem set #</w:t>
+      <w:t xml:space="preserve">Problem set </w:t>
+    </w:r>
+    <w:r>
+      <w:rPr>
+        <w:lang w:val="en-CA"/>
+      </w:rPr>
+      <w:t>5</w:t>
     </w:r>
   </w:p>
 </w:hdr>
@@ -5018,7 +5182,7 @@
       </w:pPr>
     </w:pPrDefault>
   </w:docDefaults>
-  <w:latentStyles w:defLockedState="0" w:defUIPriority="99" w:defSemiHidden="0" w:defUnhideWhenUsed="0" w:defQFormat="0" w:count="377">
+  <w:latentStyles w:defLockedState="0" w:defUIPriority="99" w:defSemiHidden="0" w:defUnhideWhenUsed="0" w:defQFormat="0" w:count="376">
     <w:lsdException w:name="Normal" w:uiPriority="0" w:qFormat="1"/>
     <w:lsdException w:name="heading 1" w:uiPriority="9" w:qFormat="1"/>
     <w:lsdException w:name="heading 2" w:semiHidden="1" w:uiPriority="9" w:unhideWhenUsed="1" w:qFormat="1"/>
@@ -5395,7 +5559,6 @@
     <w:lsdException w:name="Hashtag" w:semiHidden="1" w:unhideWhenUsed="1"/>
     <w:lsdException w:name="Unresolved Mention" w:semiHidden="1" w:unhideWhenUsed="1"/>
     <w:lsdException w:name="Smart Link" w:semiHidden="1" w:unhideWhenUsed="1"/>
-    <w:lsdException w:name="Smart Link Error" w:semiHidden="1" w:unhideWhenUsed="1"/>
   </w:latentStyles>
   <w:style w:type="paragraph" w:default="1" w:styleId="Normal">
     <w:name w:val="Normal"/>
@@ -7009,7 +7172,7 @@
 </file>
 
 <file path=customXml/itemProps1.xml><?xml version="1.0" encoding="utf-8"?>
-<ds:datastoreItem xmlns:ds="http://schemas.openxmlformats.org/officeDocument/2006/customXml" ds:itemID="{67DFA315-A07E-451E-9EBA-5BD9FC81ADAD}">
+<ds:datastoreItem xmlns:ds="http://schemas.openxmlformats.org/officeDocument/2006/customXml" ds:itemID="{C9EC7C3C-6673-4721-BDA5-1FB5AF7DD8A4}">
   <ds:schemaRefs>
     <ds:schemaRef ds:uri="http://schemas.openxmlformats.org/officeDocument/2006/bibliography"/>
   </ds:schemaRefs>

</xml_diff>